<commit_message>
add link web Page in document
</commit_message>
<xml_diff>
--- a/Documento proyecto.docx
+++ b/Documento proyecto.docx
@@ -1171,11 +1171,11 @@
         <w:t>). Como era de espe</w:t>
       </w:r>
       <w:r>
-        <w:t xml:space="preserve">rarse el rendimiento empeoro </w:t>
+        <w:t xml:space="preserve">rarse el rendimiento empeoro bastante y Redis fue mejor. </w:t>
       </w:r>
       <w:r>
         <w:lastRenderedPageBreak/>
-        <w:t xml:space="preserve">bastante y Redis fue mejor. Aunque en estas pruebas finales no se ha subido, cuando se hicieron pequeños </w:t>
+        <w:t xml:space="preserve">Aunque en estas pruebas finales no se ha subido, cuando se hicieron pequeños </w:t>
       </w:r>
       <w:proofErr w:type="spellStart"/>
       <w:r>
@@ -1189,64 +1189,72 @@
         <w:t>aquí,</w:t>
       </w:r>
       <w:r>
+        <w:t xml:space="preserve"> teniendo picos </w:t>
+      </w:r>
+      <w:r>
+        <w:t xml:space="preserve">con latencias 10 veces superiores a las de Redis. </w:t>
+      </w:r>
+    </w:p>
+    <w:p>
+      <w:pPr>
+        <w:pStyle w:val="Ttulo2"/>
+      </w:pPr>
+      <w:bookmarkStart w:id="5" w:name="_w205rtiqvjuq" w:colFirst="0" w:colLast="0"/>
+      <w:bookmarkEnd w:id="5"/>
+      <w:r>
+        <w:t>Nube</w:t>
+      </w:r>
+    </w:p>
+    <w:p>
+      <w:pPr>
+        <w:jc w:val="both"/>
+      </w:pPr>
+      <w:r>
+        <w:t xml:space="preserve">Para proveer escalabilidad al proyecto y asegurar disponibilidad se decidió subir tanto el componente web como el microservicio a la nube, para esto escogimos usar </w:t>
+      </w:r>
+      <w:proofErr w:type="spellStart"/>
+      <w:r>
+        <w:t>Elastic</w:t>
+      </w:r>
+      <w:proofErr w:type="spellEnd"/>
+      <w:r>
+        <w:t xml:space="preserve"> Computing Cloud de Amazon We</w:t>
+      </w:r>
+      <w:r>
+        <w:t xml:space="preserve">b </w:t>
+      </w:r>
+      <w:proofErr w:type="spellStart"/>
+      <w:r>
+        <w:t>Services</w:t>
+      </w:r>
+      <w:proofErr w:type="spellEnd"/>
+      <w:r>
+        <w:t xml:space="preserve"> que nos permite utilizar recursos computacionales remotos bajo demanda con un </w:t>
+      </w:r>
+      <w:proofErr w:type="spellStart"/>
+      <w:r>
+        <w:t>uptime</w:t>
+      </w:r>
+      <w:proofErr w:type="spellEnd"/>
+      <w:r>
+        <w:t xml:space="preserve"> garantizado del 99.99%. Gracias a esto nuestro proyecto es accesible desde cualquier computador conectado a internet sin necesidad de hacer ningún tipo de confi</w:t>
+      </w:r>
+      <w:r>
+        <w:t xml:space="preserve">guración especial. El link es el </w:t>
+      </w:r>
+      <w:hyperlink r:id="rId13" w:history="1">
+        <w:r>
+          <w:rPr>
+            <w:rStyle w:val="Hipervnculo"/>
+          </w:rPr>
+          <w:t>http://ec2-18-223-117-144.us-east-2.compute.amazonaws.com/#</w:t>
+        </w:r>
+      </w:hyperlink>
+      <w:r>
         <w:t xml:space="preserve"> </w:t>
       </w:r>
-      <w:bookmarkStart w:id="5" w:name="_GoBack"/>
-      <w:bookmarkEnd w:id="5"/>
-      <w:r>
-        <w:t xml:space="preserve">teniendo picos </w:t>
-      </w:r>
-      <w:r>
-        <w:t xml:space="preserve">con latencias 10 veces superiores a las de Redis. </w:t>
-      </w:r>
-    </w:p>
-    <w:p>
-      <w:pPr>
-        <w:pStyle w:val="Ttulo2"/>
-      </w:pPr>
-      <w:bookmarkStart w:id="6" w:name="_w205rtiqvjuq" w:colFirst="0" w:colLast="0"/>
+      <w:bookmarkStart w:id="6" w:name="_GoBack"/>
       <w:bookmarkEnd w:id="6"/>
-      <w:r>
-        <w:t>Nube</w:t>
-      </w:r>
-    </w:p>
-    <w:p>
-      <w:pPr>
-        <w:jc w:val="both"/>
-      </w:pPr>
-      <w:r>
-        <w:t xml:space="preserve">Para proveer escalabilidad al proyecto y asegurar disponibilidad se decidió subir tanto el componente web como el microservicio a la nube, para esto escogimos usar </w:t>
-      </w:r>
-      <w:proofErr w:type="spellStart"/>
-      <w:r>
-        <w:t>Elastic</w:t>
-      </w:r>
-      <w:proofErr w:type="spellEnd"/>
-      <w:r>
-        <w:t xml:space="preserve"> Computing Cloud de Amazon We</w:t>
-      </w:r>
-      <w:r>
-        <w:t xml:space="preserve">b </w:t>
-      </w:r>
-      <w:proofErr w:type="spellStart"/>
-      <w:r>
-        <w:t>Services</w:t>
-      </w:r>
-      <w:proofErr w:type="spellEnd"/>
-      <w:r>
-        <w:t xml:space="preserve"> que nos permite utilizar recursos computacionales remotos bajo demanda con un </w:t>
-      </w:r>
-      <w:proofErr w:type="spellStart"/>
-      <w:r>
-        <w:t>uptime</w:t>
-      </w:r>
-      <w:proofErr w:type="spellEnd"/>
-      <w:r>
-        <w:t xml:space="preserve"> garantizado del 99.99%. Gracias a esto nuestro proyecto es accesible desde cualquier computador conectado a internet sin necesidad de hacer ningún tipo de confi</w:t>
-      </w:r>
-      <w:r>
-        <w:t>guración especial.</w:t>
-      </w:r>
     </w:p>
     <w:sectPr>
       <w:pgSz w:w="11909" w:h="16834"/>
@@ -1966,6 +1974,29 @@
       <w:szCs w:val="48"/>
     </w:rPr>
   </w:style>
+  <w:style w:type="character" w:styleId="Hipervnculo">
+    <w:name w:val="Hyperlink"/>
+    <w:basedOn w:val="Fuentedeprrafopredeter"/>
+    <w:uiPriority w:val="99"/>
+    <w:unhideWhenUsed/>
+    <w:rsid w:val="00F82570"/>
+    <w:rPr>
+      <w:color w:val="0000FF" w:themeColor="hyperlink"/>
+      <w:u w:val="single"/>
+    </w:rPr>
+  </w:style>
+  <w:style w:type="character" w:styleId="Mencinsinresolver">
+    <w:name w:val="Unresolved Mention"/>
+    <w:basedOn w:val="Fuentedeprrafopredeter"/>
+    <w:uiPriority w:val="99"/>
+    <w:semiHidden/>
+    <w:unhideWhenUsed/>
+    <w:rsid w:val="00F82570"/>
+    <w:rPr>
+      <w:color w:val="605E5C"/>
+      <w:shd w:val="clear" w:color="auto" w:fill="E1DFDD"/>
+    </w:rPr>
+  </w:style>
 </w:styles>
 </file>
 

</xml_diff>